<commit_message>
Add new chapters and lua filter cross ref for sections
</commit_message>
<xml_diff>
--- a/docs/Summary-of-U.S.-Stock-Assessment-Workflows.docx
+++ b/docs/Summary-of-U.S.-Stock-Assessment-Workflows.docx
@@ -45,19 +45,31 @@
         <w:pStyle w:val="Subtitle"/>
       </w:pPr>
       <w:r>
-        <w:t xml:space="preserve">Tools</w:t>
+        <w:t xml:space="preserve">Tools,</w:t>
       </w:r>
       <w:r>
         <w:t xml:space="preserve"> </w:t>
       </w:r>
       <w:r>
+        <w:t xml:space="preserve">Templates,</w:t>
+      </w:r>
+      <w:r>
+        <w:t xml:space="preserve"> </w:t>
+      </w:r>
+      <w:r>
         <w:t xml:space="preserve">and</w:t>
       </w:r>
       <w:r>
         <w:t xml:space="preserve"> </w:t>
       </w:r>
       <w:r>
-        <w:t xml:space="preserve">Templates</w:t>
+        <w:t xml:space="preserve">other</w:t>
+      </w:r>
+      <w:r>
+        <w:t xml:space="preserve"> </w:t>
+      </w:r>
+      <w:r>
+        <w:t xml:space="preserve">Resources</w:t>
       </w:r>
     </w:p>
     <w:p>
@@ -181,13 +193,13 @@
       </w:r>
     </w:p>
     <w:bookmarkEnd w:id="21"/>
-    <w:bookmarkStart w:id="22" w:name="X8247ca1a1191d31d6ade0a5e4fd6293a7751e9f"/>
+    <w:bookmarkStart w:id="22" w:name="sec-general"/>
     <w:p>
       <w:pPr>
         <w:pStyle w:val="Heading1"/>
       </w:pPr>
       <w:r>
-        <w:t xml:space="preserve">2. General Stock Assessment Workflow Structure</w:t>
+        <w:t xml:space="preserve">2. General Stock Assessment Workflow (commonalities and process)</w:t>
       </w:r>
     </w:p>
     <w:p>
@@ -202,24 +214,6 @@
         <w:t xml:space="preserve">Description of stock assessment workflows from input to bringing the report to the SSC and council(s) for evaluation and adoption of formal management measures resulting from recommendations</w:t>
       </w:r>
     </w:p>
-    <w:bookmarkEnd w:id="22"/>
-    <w:bookmarkStart w:id="23" w:name="stock-assessment-models"/>
-    <w:p>
-      <w:pPr>
-        <w:pStyle w:val="Heading1"/>
-      </w:pPr>
-      <w:r>
-        <w:t xml:space="preserve">3. Stock Assessment Models</w:t>
-      </w:r>
-    </w:p>
-    <w:p>
-      <w:pPr>
-        <w:pStyle w:val="FirstParagraph"/>
-      </w:pPr>
-      <w:r>
-        <w:t xml:space="preserve">[Short descriptions of commonly used stock assessment models within the U.S. including acknowledgement of smaller used models and FIMS for the future]</w:t>
-      </w:r>
-    </w:p>
     <w:p>
       <w:pPr>
         <w:numPr>
@@ -228,7 +222,7 @@
         </w:numPr>
       </w:pPr>
       <w:r>
-        <w:t xml:space="preserve">WHAM</w:t>
+        <w:t xml:space="preserve">Gather data inputs for model</w:t>
       </w:r>
     </w:p>
     <w:p>
@@ -239,7 +233,7 @@
         </w:numPr>
       </w:pPr>
       <w:r>
-        <w:t xml:space="preserve">SS</w:t>
+        <w:t xml:space="preserve">Configure assessment model with updated data (based on assessment need for that year)</w:t>
       </w:r>
     </w:p>
     <w:p>
@@ -250,7 +244,7 @@
         </w:numPr>
       </w:pPr>
       <w:r>
-        <w:t xml:space="preserve">BAM</w:t>
+        <w:t xml:space="preserve">Sensitivity runs and projections</w:t>
       </w:r>
     </w:p>
     <w:p>
@@ -261,7 +255,7 @@
         </w:numPr>
       </w:pPr>
       <w:r>
-        <w:t xml:space="preserve">ASAP</w:t>
+        <w:t xml:space="preserve">Develop assessment report for SSC, councils, and/or RFMOs</w:t>
       </w:r>
     </w:p>
     <w:p>
@@ -272,7 +266,7 @@
         </w:numPr>
       </w:pPr>
       <w:r>
-        <w:t xml:space="preserve">AMAK</w:t>
+        <w:t xml:space="preserve">Present assessment and recommendations to SSC and councils</w:t>
       </w:r>
     </w:p>
     <w:p>
@@ -283,37 +277,17 @@
         </w:numPr>
       </w:pPr>
       <w:r>
-        <w:t xml:space="preserve">Bespoke</w:t>
-      </w:r>
-    </w:p>
-    <w:p>
-      <w:pPr>
-        <w:numPr>
-          <w:ilvl w:val="0"/>
-          <w:numId w:val="1002"/>
-        </w:numPr>
-      </w:pPr>
-      <w:r>
-        <w:t xml:space="preserve">FIMS</w:t>
-      </w:r>
-    </w:p>
-    <w:bookmarkEnd w:id="23"/>
-    <w:bookmarkStart w:id="29" w:name="alaska-fisheries-science-center-afsc"/>
+        <w:t xml:space="preserve">Assessment accepted or not, create formal report for public release and adoption recommendations as designated by the councils</w:t>
+      </w:r>
+    </w:p>
+    <w:bookmarkEnd w:id="22"/>
+    <w:bookmarkStart w:id="23" w:name="stock-assessment-models"/>
     <w:p>
       <w:pPr>
         <w:pStyle w:val="Heading1"/>
       </w:pPr>
       <w:r>
-        <w:t xml:space="preserve">4. Alaska Fisheries Science Center (AFSC)</w:t>
-      </w:r>
-    </w:p>
-    <w:bookmarkStart w:id="26" w:name="resources"/>
-    <w:p>
-      <w:pPr>
-        <w:pStyle w:val="Heading2"/>
-      </w:pPr>
-      <w:r>
-        <w:t xml:space="preserve">4.1 Resources</w:t>
+        <w:t xml:space="preserve">3. Stock Assessment Models</w:t>
       </w:r>
     </w:p>
     <w:p>
@@ -321,7 +295,7 @@
         <w:pStyle w:val="FirstParagraph"/>
       </w:pPr>
       <w:r>
-        <w:t xml:space="preserve">AFSC takes advantage of multiple packages and templates built to help produce stock assessment reports. They have also built their own tools to improve and streamline their workflows. These tools include:</w:t>
+        <w:t xml:space="preserve">[Short descriptions of commonly used stock assessment models within the U.S. including acknowledgement of smaller used models and FIMS for the future]</w:t>
       </w:r>
     </w:p>
     <w:p>
@@ -330,10 +304,9 @@
           <w:ilvl w:val="0"/>
           <w:numId w:val="1003"/>
         </w:numPr>
-        <w:pStyle w:val="Compact"/>
-      </w:pPr>
-      <w:r>
-        <w:t xml:space="preserve">afscdata</w:t>
+      </w:pPr>
+      <w:r>
+        <w:t xml:space="preserve">General use of assessment models in the workflow (self-explanatory)</w:t>
       </w:r>
     </w:p>
     <w:p>
@@ -342,10 +315,21 @@
           <w:ilvl w:val="0"/>
           <w:numId w:val="1003"/>
         </w:numPr>
+      </w:pPr>
+      <w:r>
+        <w:t xml:space="preserve">Short descriptions of various models used in the U.S. around the regions (purpose is so that the reader can understand the model when it is reference in the section later)</w:t>
+      </w:r>
+    </w:p>
+    <w:p>
+      <w:pPr>
+        <w:numPr>
+          <w:ilvl w:val="1"/>
+          <w:numId w:val="1004"/>
+        </w:numPr>
         <w:pStyle w:val="Compact"/>
       </w:pPr>
       <w:r>
-        <w:t xml:space="preserve">afscassess</w:t>
+        <w:t xml:space="preserve">Categorize based on assessment type rather than assessment model (age-structured/catch-at-age, catch-at-length, VPA, Agg. Biomass Dynamics, Index-based, data-limited)</w:t>
       </w:r>
     </w:p>
     <w:p>
@@ -354,10 +338,9 @@
           <w:ilvl w:val="0"/>
           <w:numId w:val="1003"/>
         </w:numPr>
-        <w:pStyle w:val="Compact"/>
-      </w:pPr>
-      <w:r>
-        <w:t xml:space="preserve">safe</w:t>
+      </w:pPr>
+      <w:r>
+        <w:t xml:space="preserve">Include link/reference to papers/repositories at end of summary for reader to reference (also refer to FIT)</w:t>
       </w:r>
     </w:p>
     <w:p>
@@ -366,85 +349,19 @@
           <w:ilvl w:val="0"/>
           <w:numId w:val="1003"/>
         </w:numPr>
-        <w:pStyle w:val="Compact"/>
-      </w:pPr>
-      <w:r>
-        <w:t xml:space="preserve">r4ss</w:t>
-      </w:r>
-    </w:p>
-    <w:bookmarkStart w:id="25" w:name="afscdata"/>
-    <w:p>
-      <w:pPr>
-        <w:pStyle w:val="Heading3"/>
-      </w:pPr>
-      <w:r>
-        <w:t xml:space="preserve">4.1.1 afscdata</w:t>
-      </w:r>
-    </w:p>
-    <w:p>
-      <w:pPr>
-        <w:pStyle w:val="FirstParagraph"/>
-      </w:pPr>
-      <w:hyperlink r:id="rId24">
-        <w:r>
-          <w:rPr>
-            <w:rStyle w:val="Hyperlink"/>
-          </w:rPr>
-          <w:t xml:space="preserve">Github Repository</w:t>
-        </w:r>
-      </w:hyperlink>
-    </w:p>
-    <w:p>
-      <w:pPr>
-        <w:pStyle w:val="BodyText"/>
-      </w:pPr>
-      <w:r>
-        <w:t xml:space="preserve">This R package was developed in order to extract fishery data for use in analyses and stock assessment models. Various functions query data from a connected database. There are various functions dependent on the target species which extract .csv files with a time stamp of the query.</w:t>
-      </w:r>
-    </w:p>
-    <w:p>
-      <w:pPr>
-        <w:pStyle w:val="BodyText"/>
-      </w:pPr>
-      <w:r>
-        <w:rPr>
-          <w:bCs/>
-          <w:b/>
-        </w:rPr>
-        <w:t xml:space="preserve">Other tools to describe:</w:t>
-      </w:r>
-    </w:p>
-    <w:p>
-      <w:pPr>
-        <w:numPr>
-          <w:ilvl w:val="0"/>
-          <w:numId w:val="1004"/>
-        </w:numPr>
-      </w:pPr>
-      <w:r>
-        <w:t xml:space="preserve">afscassess</w:t>
-      </w:r>
-    </w:p>
-    <w:p>
-      <w:pPr>
-        <w:numPr>
-          <w:ilvl w:val="0"/>
-          <w:numId w:val="1004"/>
-        </w:numPr>
-      </w:pPr>
-      <w:r>
-        <w:t xml:space="preserve">safe reporting</w:t>
-      </w:r>
-    </w:p>
-    <w:bookmarkEnd w:id="25"/>
-    <w:bookmarkEnd w:id="26"/>
-    <w:bookmarkStart w:id="28" w:name="workflow"/>
-    <w:p>
-      <w:pPr>
-        <w:pStyle w:val="Heading2"/>
-      </w:pPr>
-      <w:r>
-        <w:t xml:space="preserve">4.2 Workflow</w:t>
+      </w:pPr>
+      <w:r>
+        <w:t xml:space="preserve">WHAM, SS, BAM, ASAP, AMAK, Bespoke, FIMS, ect</w:t>
+      </w:r>
+    </w:p>
+    <w:bookmarkEnd w:id="23"/>
+    <w:bookmarkStart w:id="42" w:name="sec-tools"/>
+    <w:p>
+      <w:pPr>
+        <w:pStyle w:val="Heading1"/>
+      </w:pPr>
+      <w:r>
+        <w:t xml:space="preserve">4. Tools and Resources</w:t>
       </w:r>
     </w:p>
     <w:p>
@@ -456,18 +373,197 @@
         <w:pStyle w:val="Compact"/>
       </w:pPr>
       <w:r>
-        <w:t xml:space="preserve">Full assessments vs. partial assessments vs. model review</w:t>
-      </w:r>
-    </w:p>
-    <w:p>
-      <w:pPr>
-        <w:pStyle w:val="SourceCode"/>
-      </w:pPr>
-      <w:r>
-        <w:rPr>
-          <w:rStyle w:val="VerbatimChar"/>
-        </w:rPr>
-        <w:t xml:space="preserve">-   Add'l harvest projections</w:t>
+        <w:t xml:space="preserve">Tools and templates available for different models and workflows (added as a list of tools in a way instead of by region since there are a lot of regions that use the same tools)</w:t>
+      </w:r>
+    </w:p>
+    <w:bookmarkStart w:id="24" w:name="sec-afscdata"/>
+    <w:p>
+      <w:pPr>
+        <w:pStyle w:val="Heading2"/>
+      </w:pPr>
+      <w:r>
+        <w:t xml:space="preserve">4.1 afscdata</w:t>
+      </w:r>
+    </w:p>
+    <w:bookmarkEnd w:id="24"/>
+    <w:bookmarkStart w:id="25" w:name="sec-afscassess"/>
+    <w:p>
+      <w:pPr>
+        <w:pStyle w:val="Heading2"/>
+      </w:pPr>
+      <w:r>
+        <w:t xml:space="preserve">4.2 afscassess</w:t>
+      </w:r>
+    </w:p>
+    <w:bookmarkEnd w:id="25"/>
+    <w:bookmarkStart w:id="26" w:name="sec-safe"/>
+    <w:p>
+      <w:pPr>
+        <w:pStyle w:val="Heading2"/>
+      </w:pPr>
+      <w:r>
+        <w:t xml:space="preserve">4.3 safe Report Template</w:t>
+      </w:r>
+    </w:p>
+    <w:bookmarkEnd w:id="26"/>
+    <w:bookmarkStart w:id="27" w:name="sec-r4ss"/>
+    <w:p>
+      <w:pPr>
+        <w:pStyle w:val="Heading2"/>
+      </w:pPr>
+      <w:r>
+        <w:t xml:space="preserve">4.4 r4ss</w:t>
+      </w:r>
+    </w:p>
+    <w:bookmarkEnd w:id="27"/>
+    <w:bookmarkStart w:id="28" w:name="sec-sa4ss"/>
+    <w:p>
+      <w:pPr>
+        <w:pStyle w:val="Heading2"/>
+      </w:pPr>
+      <w:r>
+        <w:t xml:space="preserve">4.5 sa4ss - SS Report Template</w:t>
+      </w:r>
+    </w:p>
+    <w:bookmarkEnd w:id="28"/>
+    <w:bookmarkStart w:id="29" w:name="sec-asapplots"/>
+    <w:p>
+      <w:pPr>
+        <w:pStyle w:val="Heading2"/>
+      </w:pPr>
+      <w:r>
+        <w:t xml:space="preserve">4.6 ASAPplots</w:t>
+      </w:r>
+    </w:p>
+    <w:bookmarkEnd w:id="29"/>
+    <w:bookmarkStart w:id="30" w:name="sec-mafscsafe"/>
+    <w:p>
+      <w:pPr>
+        <w:pStyle w:val="Heading2"/>
+      </w:pPr>
+      <w:r>
+        <w:t xml:space="preserve">4.7 MAFSC SAFE Reports Template</w:t>
+      </w:r>
+    </w:p>
+    <w:bookmarkEnd w:id="30"/>
+    <w:bookmarkStart w:id="31" w:name="sec-sedartemplate"/>
+    <w:p>
+      <w:pPr>
+        <w:pStyle w:val="Heading2"/>
+      </w:pPr>
+      <w:r>
+        <w:t xml:space="preserve">4.8 SEDAR-Assessement Report Template</w:t>
+      </w:r>
+    </w:p>
+    <w:bookmarkEnd w:id="31"/>
+    <w:bookmarkStart w:id="32" w:name="sec-fishgraph"/>
+    <w:p>
+      <w:pPr>
+        <w:pStyle w:val="Heading2"/>
+      </w:pPr>
+      <w:r>
+        <w:t xml:space="preserve">4.9 FishGraph</w:t>
+      </w:r>
+    </w:p>
+    <w:bookmarkEnd w:id="32"/>
+    <w:bookmarkStart w:id="33" w:name="sec-admb2r"/>
+    <w:p>
+      <w:pPr>
+        <w:pStyle w:val="Heading2"/>
+      </w:pPr>
+      <w:r>
+        <w:t xml:space="preserve">4.10 ADMB2R</w:t>
+      </w:r>
+    </w:p>
+    <w:bookmarkEnd w:id="33"/>
+    <w:bookmarkStart w:id="34" w:name="sec-sasinf"/>
+    <w:p>
+      <w:pPr>
+        <w:pStyle w:val="Heading2"/>
+      </w:pPr>
+      <w:r>
+        <w:t xml:space="preserve">4.11 SASINF</w:t>
+      </w:r>
+    </w:p>
+    <w:bookmarkEnd w:id="34"/>
+    <w:bookmarkStart w:id="35" w:name="sec-swfsctemplate"/>
+    <w:p>
+      <w:pPr>
+        <w:pStyle w:val="Heading2"/>
+      </w:pPr>
+      <w:r>
+        <w:t xml:space="preserve">4.12 SW Stock Assessment Template</w:t>
+      </w:r>
+    </w:p>
+    <w:bookmarkEnd w:id="35"/>
+    <w:bookmarkStart w:id="36" w:name="sec-brailler"/>
+    <w:p>
+      <w:pPr>
+        <w:pStyle w:val="Heading2"/>
+      </w:pPr>
+      <w:r>
+        <w:t xml:space="preserve">4.13 BrailleR</w:t>
+      </w:r>
+    </w:p>
+    <w:bookmarkEnd w:id="36"/>
+    <w:bookmarkStart w:id="37" w:name="sec-swroutput"/>
+    <w:p>
+      <w:pPr>
+        <w:pStyle w:val="Heading2"/>
+      </w:pPr>
+      <w:r>
+        <w:t xml:space="preserve">4.14 SW R Process Output</w:t>
+      </w:r>
+    </w:p>
+    <w:bookmarkEnd w:id="37"/>
+    <w:bookmarkStart w:id="38" w:name="sec-swfscmisc"/>
+    <w:p>
+      <w:pPr>
+        <w:pStyle w:val="Heading2"/>
+      </w:pPr>
+      <w:r>
+        <w:t xml:space="preserve">4.15 swfscMisc</w:t>
+      </w:r>
+    </w:p>
+    <w:bookmarkEnd w:id="38"/>
+    <w:bookmarkStart w:id="39" w:name="sec-nmfsreports"/>
+    <w:p>
+      <w:pPr>
+        <w:pStyle w:val="Heading2"/>
+      </w:pPr>
+      <w:r>
+        <w:t xml:space="preserve">4.16 NMFSReports</w:t>
+      </w:r>
+    </w:p>
+    <w:bookmarkEnd w:id="39"/>
+    <w:bookmarkStart w:id="40" w:name="sec-noaatechmemo"/>
+    <w:p>
+      <w:pPr>
+        <w:pStyle w:val="Heading2"/>
+      </w:pPr>
+      <w:r>
+        <w:t xml:space="preserve">4.17 NOAA Tech Memo Template</w:t>
+      </w:r>
+    </w:p>
+    <w:bookmarkEnd w:id="40"/>
+    <w:bookmarkStart w:id="41" w:name="sec-othertemplates"/>
+    <w:p>
+      <w:pPr>
+        <w:pStyle w:val="Heading2"/>
+      </w:pPr>
+      <w:r>
+        <w:t xml:space="preserve">4.18 Other Assessment Report Template Repositories</w:t>
+      </w:r>
+    </w:p>
+    <w:bookmarkEnd w:id="41"/>
+    <w:bookmarkEnd w:id="42"/>
+    <w:bookmarkStart w:id="49" w:name="sec-regionworkflows"/>
+    <w:p>
+      <w:pPr>
+        <w:pStyle w:val="Heading1"/>
+      </w:pPr>
+      <w:r>
+        <w:t xml:space="preserve">5. Region Specific Workflow</w:t>
       </w:r>
     </w:p>
     <w:p>
@@ -478,7 +574,7 @@
         </w:numPr>
       </w:pPr>
       <w:r>
-        <w:t xml:space="preserve">Operational &amp; stock monitoring update</w:t>
+        <w:t xml:space="preserve">Descriptions of the workflows by region and what separates them from other regions</w:t>
       </w:r>
     </w:p>
     <w:p>
@@ -489,7 +585,7 @@
         </w:numPr>
       </w:pPr>
       <w:r>
-        <w:t xml:space="preserve">Annual and bi-annual assessments (+ some every 4 yrs)</w:t>
+        <w:t xml:space="preserve">Advances made by this region and the tools they use</w:t>
       </w:r>
     </w:p>
     <w:p>
@@ -500,16 +596,81 @@
         </w:numPr>
       </w:pPr>
       <w:r>
-        <w:t xml:space="preserve">bespoke and SS models</w:t>
-      </w:r>
-    </w:p>
-    <w:bookmarkStart w:id="27" w:name="assessment-outlines"/>
-    <w:p>
-      <w:pPr>
-        <w:pStyle w:val="Heading4"/>
-      </w:pPr>
-      <w:r>
-        <w:t xml:space="preserve">4.2.0.1 Assessment Outlines</w:t>
+        <w:t xml:space="preserve">Particular struggles or unique operations incorporated into their workflow</w:t>
+      </w:r>
+    </w:p>
+    <w:p>
+      <w:pPr>
+        <w:numPr>
+          <w:ilvl w:val="0"/>
+          <w:numId w:val="1006"/>
+        </w:numPr>
+      </w:pPr>
+      <w:r>
+        <w:t xml:space="preserve">Table of resources used for their workflows</w:t>
+      </w:r>
+    </w:p>
+    <w:bookmarkStart w:id="43" w:name="sec-afsc"/>
+    <w:p>
+      <w:pPr>
+        <w:pStyle w:val="Heading2"/>
+      </w:pPr>
+      <w:r>
+        <w:t xml:space="preserve">5.1 AFSC</w:t>
+      </w:r>
+    </w:p>
+    <w:p>
+      <w:pPr>
+        <w:pStyle w:val="FirstParagraph"/>
+      </w:pPr>
+      <w:r>
+        <w:t xml:space="preserve">Alternative way to reference section</w:t>
+      </w:r>
+      <w:r>
+        <w:t xml:space="preserve"> </w:t>
+      </w:r>
+      <w:hyperlink w:anchor="sec-safe">
+        <w:r>
+          <w:rPr>
+            <w:rStyle w:val="Hyperlink"/>
+          </w:rPr>
+          <w:t xml:space="preserve">safe Report Template</w:t>
+        </w:r>
+      </w:hyperlink>
+      <w:r>
+        <w:t xml:space="preserve"> </w:t>
+      </w:r>
+      <w:r>
+        <w:t xml:space="preserve">rather than</w:t>
+      </w:r>
+      <w:r>
+        <w:t xml:space="preserve"> </w:t>
+      </w:r>
+      <w:hyperlink w:anchor="sec-safe">
+        <w:r>
+          <w:rPr>
+            <w:rStyle w:val="Hyperlink"/>
+          </w:rPr>
+          <w:t xml:space="preserve">Section 4.3</w:t>
+        </w:r>
+      </w:hyperlink>
+    </w:p>
+    <w:bookmarkEnd w:id="43"/>
+    <w:bookmarkStart w:id="44" w:name="sec-nefsc"/>
+    <w:p>
+      <w:pPr>
+        <w:pStyle w:val="Heading2"/>
+      </w:pPr>
+      <w:r>
+        <w:t xml:space="preserve">5.2 NEFSC</w:t>
+      </w:r>
+    </w:p>
+    <w:p>
+      <w:pPr>
+        <w:pStyle w:val="FirstParagraph"/>
+      </w:pPr>
+      <w:r>
+        <w:t xml:space="preserve">Process variations:</w:t>
       </w:r>
     </w:p>
     <w:p>
@@ -518,109 +679,96 @@
           <w:ilvl w:val="0"/>
           <w:numId w:val="1007"/>
         </w:numPr>
-        <w:pStyle w:val="Compact"/>
-      </w:pPr>
-      <w:r>
-        <w:t xml:space="preserve">Outlines as agreed upon in the TOR from council</w:t>
-      </w:r>
-    </w:p>
-    <w:bookmarkEnd w:id="27"/>
-    <w:bookmarkEnd w:id="28"/>
-    <w:bookmarkEnd w:id="29"/>
-    <w:bookmarkStart w:id="32" w:name="northeast-fisheries-science-center-nefsc"/>
-    <w:p>
-      <w:pPr>
-        <w:pStyle w:val="Heading1"/>
-      </w:pPr>
-      <w:r>
-        <w:t xml:space="preserve">5. Northeast Fisheries Science Center (NEFSC)</w:t>
+      </w:pPr>
+      <w:r>
+        <w:t xml:space="preserve">Informal/verbal agreement for TOR guidelines for each stock</w:t>
       </w:r>
     </w:p>
     <w:p>
       <w:pPr>
         <w:numPr>
           <w:ilvl w:val="0"/>
+          <w:numId w:val="1007"/>
+        </w:numPr>
+      </w:pPr>
+      <w:r>
+        <w:t xml:space="preserve">Standardized report template agreed upon by NOAA and the MAFMC AND NEFMC (agreed on in 2017)</w:t>
+      </w:r>
+    </w:p>
+    <w:p>
+      <w:pPr>
+        <w:numPr>
+          <w:ilvl w:val="1"/>
           <w:numId w:val="1008"/>
         </w:numPr>
-      </w:pPr>
-      <w:r>
-        <w:t xml:space="preserve">Summary of their process and broken down by subregion if applicable</w:t>
+        <w:pStyle w:val="Compact"/>
+      </w:pPr>
+      <w:r>
+        <w:t xml:space="preserve">Short and concise to make policy decisions (mgmt track specifically)</w:t>
       </w:r>
     </w:p>
     <w:p>
       <w:pPr>
         <w:numPr>
           <w:ilvl w:val="0"/>
-          <w:numId w:val="1008"/>
+          <w:numId w:val="1007"/>
         </w:numPr>
       </w:pPr>
       <w:r>
-        <w:t xml:space="preserve">Discuss impact of multiple fishery management councils and other RFMOs for document guidance and content delegation</w:t>
-      </w:r>
-    </w:p>
-    <w:bookmarkStart w:id="30" w:name="resources-1"/>
-    <w:p>
-      <w:pPr>
-        <w:pStyle w:val="Heading2"/>
-      </w:pPr>
-      <w:r>
-        <w:t xml:space="preserve">5.1 Resources</w:t>
+        <w:t xml:space="preserve">Report template is not publicly available but all done in latex (modular workflow)</w:t>
+      </w:r>
+    </w:p>
+    <w:p>
+      <w:pPr>
+        <w:numPr>
+          <w:ilvl w:val="1"/>
+          <w:numId w:val="1009"/>
+        </w:numPr>
+      </w:pPr>
+      <w:r>
+        <w:t xml:space="preserve">Figures rendered outside (saved as png) then reference in doc</w:t>
+      </w:r>
+    </w:p>
+    <w:p>
+      <w:pPr>
+        <w:numPr>
+          <w:ilvl w:val="1"/>
+          <w:numId w:val="1009"/>
+        </w:numPr>
+      </w:pPr>
+      <w:r>
+        <w:t xml:space="preserve">Tables created into tex files and referenced as component in template</w:t>
       </w:r>
     </w:p>
     <w:p>
       <w:pPr>
         <w:numPr>
           <w:ilvl w:val="0"/>
-          <w:numId w:val="1009"/>
+          <w:numId w:val="1007"/>
         </w:numPr>
       </w:pPr>
       <w:r>
-        <w:t xml:space="preserve">table of current resources that guide their workflow?</w:t>
+        <w:t xml:space="preserve">Extensive work with 508 compliance</w:t>
       </w:r>
     </w:p>
     <w:p>
       <w:pPr>
         <w:numPr>
-          <w:ilvl w:val="0"/>
-          <w:numId w:val="1009"/>
-        </w:numPr>
-      </w:pPr>
-      <w:r>
-        <w:t xml:space="preserve">Alternative is descriptions of different resources used in the process as described in the AFSC section example</w:t>
-      </w:r>
-    </w:p>
-    <w:p>
-      <w:pPr>
-        <w:pStyle w:val="FirstParagraph"/>
-      </w:pPr>
-      <w:r>
-        <w:rPr>
-          <w:bCs/>
-          <w:b/>
-        </w:rPr>
-        <w:t xml:space="preserve">Tools to describe:</w:t>
-      </w:r>
-    </w:p>
-    <w:p>
-      <w:pPr>
-        <w:numPr>
-          <w:ilvl w:val="0"/>
+          <w:ilvl w:val="1"/>
           <w:numId w:val="1010"/>
         </w:numPr>
         <w:pStyle w:val="Compact"/>
       </w:pPr>
       <w:r>
-        <w:t xml:space="preserve">ASAPplots</w:t>
-      </w:r>
-    </w:p>
-    <w:bookmarkEnd w:id="30"/>
-    <w:bookmarkStart w:id="31" w:name="workflowtor"/>
-    <w:p>
-      <w:pPr>
-        <w:pStyle w:val="Heading2"/>
-      </w:pPr>
-      <w:r>
-        <w:t xml:space="preserve">5.2 Workflow/TOR</w:t>
+        <w:t xml:space="preserve">Contractors developing package for compliance to apply to template</w:t>
+      </w:r>
+    </w:p>
+    <w:p>
+      <w:pPr>
+        <w:pStyle w:val="FirstParagraph"/>
+      </w:pPr>
+      <w:r>
+        <w:t xml:space="preserve">Largest problems:</w:t>
       </w:r>
     </w:p>
     <w:p>
@@ -631,78 +779,122 @@
         </w:numPr>
       </w:pPr>
       <w:r>
-        <w:t xml:space="preserve">Discussion of the process for the workflow in the region - described like methods</w:t>
+        <w:t xml:space="preserve">Lots of processing variables for 508 compliance</w:t>
+      </w:r>
+    </w:p>
+    <w:p>
+      <w:pPr>
+        <w:numPr>
+          <w:ilvl w:val="0"/>
+          <w:numId w:val="1011"/>
+        </w:numPr>
+      </w:pPr>
+      <w:r>
+        <w:t xml:space="preserve">Even with all the work in the compliance, there is still a large effort into making it accessible (~2 week conversion for single analyst at the center)</w:t>
+      </w:r>
+    </w:p>
+    <w:bookmarkEnd w:id="44"/>
+    <w:bookmarkStart w:id="45" w:name="sec-nwfsc"/>
+    <w:p>
+      <w:pPr>
+        <w:pStyle w:val="Heading2"/>
+      </w:pPr>
+      <w:r>
+        <w:t xml:space="preserve">5.3 NWFSC</w:t>
+      </w:r>
+    </w:p>
+    <w:bookmarkEnd w:id="45"/>
+    <w:bookmarkStart w:id="46" w:name="sec-pifsc"/>
+    <w:p>
+      <w:pPr>
+        <w:pStyle w:val="Heading2"/>
+      </w:pPr>
+      <w:r>
+        <w:t xml:space="preserve">5.4 PIFSC</w:t>
+      </w:r>
+    </w:p>
+    <w:bookmarkEnd w:id="46"/>
+    <w:bookmarkStart w:id="47" w:name="sec-sefsc"/>
+    <w:p>
+      <w:pPr>
+        <w:pStyle w:val="Heading2"/>
+      </w:pPr>
+      <w:r>
+        <w:t xml:space="preserve">5.5 SEFSC</w:t>
+      </w:r>
+    </w:p>
+    <w:bookmarkEnd w:id="47"/>
+    <w:bookmarkStart w:id="48" w:name="sec-swfsc"/>
+    <w:p>
+      <w:pPr>
+        <w:pStyle w:val="Heading2"/>
+      </w:pPr>
+      <w:r>
+        <w:t xml:space="preserve">5.6 SWFSC</w:t>
+      </w:r>
+    </w:p>
+    <w:bookmarkEnd w:id="48"/>
+    <w:bookmarkEnd w:id="49"/>
+    <w:bookmarkStart w:id="51" w:name="conclusions"/>
+    <w:p>
+      <w:pPr>
+        <w:pStyle w:val="Heading1"/>
+      </w:pPr>
+      <w:r>
+        <w:t xml:space="preserve">6. Conclusions</w:t>
+      </w:r>
+    </w:p>
+    <w:p>
+      <w:pPr>
+        <w:numPr>
+          <w:ilvl w:val="0"/>
+          <w:numId w:val="1012"/>
+        </w:numPr>
+      </w:pPr>
+      <w:r>
+        <w:t xml:space="preserve">Conclusions about how workflows operate in the U.S.</w:t>
       </w:r>
     </w:p>
     <w:p>
       <w:pPr>
         <w:numPr>
           <w:ilvl w:val="1"/>
+          <w:numId w:val="1013"/>
+        </w:numPr>
+      </w:pPr>
+      <w:r>
+        <w:t xml:space="preserve">Both pros and pitfalls of current workflows</w:t>
+      </w:r>
+    </w:p>
+    <w:p>
+      <w:pPr>
+        <w:numPr>
+          <w:ilvl w:val="1"/>
+          <w:numId w:val="1013"/>
+        </w:numPr>
+      </w:pPr>
+      <w:r>
+        <w:t xml:space="preserve">Incorporating perspectives from regional scientists?</w:t>
+      </w:r>
+    </w:p>
+    <w:p>
+      <w:pPr>
+        <w:numPr>
+          <w:ilvl w:val="0"/>
           <w:numId w:val="1012"/>
         </w:numPr>
-        <w:pStyle w:val="Compact"/>
-      </w:pPr>
-      <w:r>
-        <w:t xml:space="preserve">Subsections for 508 compliance efforts and tools?</w:t>
-      </w:r>
-    </w:p>
-    <w:p>
-      <w:pPr>
-        <w:pStyle w:val="FirstParagraph"/>
-      </w:pPr>
-      <w:r>
-        <w:t xml:space="preserve">Adding example citation in a sentence to test using them and allowing render</w:t>
-      </w:r>
-      <w:r>
-        <w:t xml:space="preserve"> </w:t>
-      </w:r>
-      <w:r>
-        <w:t xml:space="preserve">(Clark 1993)</w:t>
-      </w:r>
-      <w:r>
-        <w:t xml:space="preserve">.</w:t>
-      </w:r>
-    </w:p>
-    <w:bookmarkEnd w:id="31"/>
-    <w:bookmarkEnd w:id="32"/>
-    <w:bookmarkStart w:id="35" w:name="northwest-fisheries-science-center-nwfsc"/>
-    <w:p>
-      <w:pPr>
-        <w:pStyle w:val="Heading1"/>
-      </w:pPr>
-      <w:r>
-        <w:t xml:space="preserve">6. Northwest Fisheries Science Center (NWFSC)</w:t>
-      </w:r>
-    </w:p>
-    <w:p>
-      <w:pPr>
-        <w:numPr>
-          <w:ilvl w:val="0"/>
-          <w:numId w:val="1013"/>
-        </w:numPr>
-      </w:pPr>
-      <w:r>
-        <w:t xml:space="preserve">Summary of their process and broken down by subregion if applicable</w:t>
-      </w:r>
-    </w:p>
-    <w:p>
-      <w:pPr>
-        <w:numPr>
-          <w:ilvl w:val="0"/>
-          <w:numId w:val="1013"/>
-        </w:numPr>
-      </w:pPr>
-      <w:r>
-        <w:t xml:space="preserve">Discuss impact of multiple fishery management councils and other RFMOs for document guidance and content delegation</w:t>
-      </w:r>
-    </w:p>
-    <w:bookmarkStart w:id="33" w:name="resources-2"/>
+      </w:pPr>
+      <w:r>
+        <w:t xml:space="preserve">Additional hope for greater look into the inputs and pulling together the entire stock assessment workflow process</w:t>
+      </w:r>
+    </w:p>
+    <w:bookmarkStart w:id="50" w:name="future-work"/>
     <w:p>
       <w:pPr>
         <w:pStyle w:val="Heading2"/>
       </w:pPr>
       <w:r>
-        <w:t xml:space="preserve">6.1 Resources</w:t>
+        <w:t xml:space="preserve">6.1 Future Work</w:t>
       </w:r>
     </w:p>
     <w:p>
@@ -714,642 +906,26 @@
         <w:pStyle w:val="Compact"/>
       </w:pPr>
       <w:r>
-        <w:t xml:space="preserve">table of current resources that guide their workflow?</w:t>
-      </w:r>
-    </w:p>
-    <w:p>
-      <w:pPr>
-        <w:pStyle w:val="FirstParagraph"/>
-      </w:pPr>
-      <w:r>
-        <w:rPr>
-          <w:bCs/>
-          <w:b/>
-        </w:rPr>
-        <w:t xml:space="preserve">Tools to describe:</w:t>
-      </w:r>
-    </w:p>
-    <w:p>
-      <w:pPr>
-        <w:numPr>
-          <w:ilvl w:val="0"/>
-          <w:numId w:val="1015"/>
-        </w:numPr>
-        <w:pStyle w:val="Compact"/>
-      </w:pPr>
-      <w:r>
-        <w:t xml:space="preserve">r4ss</w:t>
-      </w:r>
-    </w:p>
-    <w:p>
-      <w:pPr>
-        <w:numPr>
-          <w:ilvl w:val="0"/>
-          <w:numId w:val="1015"/>
-        </w:numPr>
-        <w:pStyle w:val="Compact"/>
-      </w:pPr>
-      <w:r>
-        <w:t xml:space="preserve">sa4ss</w:t>
-      </w:r>
-    </w:p>
-    <w:p>
-      <w:pPr>
-        <w:numPr>
-          <w:ilvl w:val="0"/>
-          <w:numId w:val="1015"/>
-        </w:numPr>
-        <w:pStyle w:val="Compact"/>
-      </w:pPr>
-      <w:r>
-        <w:t xml:space="preserve">SASINF</w:t>
-      </w:r>
-    </w:p>
-    <w:p>
-      <w:pPr>
-        <w:numPr>
-          <w:ilvl w:val="0"/>
-          <w:numId w:val="1015"/>
-        </w:numPr>
-        <w:pStyle w:val="Compact"/>
-      </w:pPr>
-      <w:r>
-        <w:t xml:space="preserve">Other tools used in process?</w:t>
-      </w:r>
-    </w:p>
-    <w:bookmarkEnd w:id="33"/>
-    <w:bookmarkStart w:id="34" w:name="workflowtors"/>
-    <w:p>
-      <w:pPr>
-        <w:pStyle w:val="Heading2"/>
-      </w:pPr>
-      <w:r>
-        <w:t xml:space="preserve">6.2 Workflow/TOR(s)</w:t>
-      </w:r>
-    </w:p>
-    <w:p>
-      <w:pPr>
-        <w:numPr>
-          <w:ilvl w:val="0"/>
-          <w:numId w:val="1016"/>
-        </w:numPr>
-      </w:pPr>
-      <w:r>
-        <w:t xml:space="preserve">Discussion of the process for the workflow in the region - described like methods</w:t>
-      </w:r>
-    </w:p>
-    <w:p>
-      <w:pPr>
-        <w:numPr>
-          <w:ilvl w:val="1"/>
-          <w:numId w:val="1017"/>
-        </w:numPr>
-        <w:pStyle w:val="Compact"/>
-      </w:pPr>
-      <w:r>
-        <w:t xml:space="preserve">Subsections for 508 compliance and tools?</w:t>
-      </w:r>
-    </w:p>
-    <w:bookmarkEnd w:id="34"/>
-    <w:bookmarkEnd w:id="35"/>
-    <w:bookmarkStart w:id="39" w:name="X2abfe55efcfddde84f9e02d903c4db541afb0d9"/>
+        <w:t xml:space="preserve">Discuss the upcoming/in development tool for automated workflows and plan for the future including stock assessment modelling for the future</w:t>
+      </w:r>
+    </w:p>
+    <w:p>
+      <w:r>
+        <w:br w:type="page"/>
+      </w:r>
+    </w:p>
+    <w:bookmarkEnd w:id="50"/>
+    <w:bookmarkEnd w:id="51"/>
+    <w:bookmarkStart w:id="53" w:name="references"/>
     <w:p>
       <w:pPr>
         <w:pStyle w:val="Heading1"/>
       </w:pPr>
       <w:r>
-        <w:t xml:space="preserve">7. Pacific Islands Fisheries Science Center (PIFSC)</w:t>
-      </w:r>
-    </w:p>
-    <w:p>
-      <w:pPr>
-        <w:numPr>
-          <w:ilvl w:val="0"/>
-          <w:numId w:val="1018"/>
-        </w:numPr>
-      </w:pPr>
-      <w:r>
-        <w:t xml:space="preserve">Summary of their process and broken down by subregion if applicable</w:t>
-      </w:r>
-    </w:p>
-    <w:p>
-      <w:pPr>
-        <w:numPr>
-          <w:ilvl w:val="0"/>
-          <w:numId w:val="1018"/>
-        </w:numPr>
-      </w:pPr>
-      <w:r>
-        <w:t xml:space="preserve">Discuss impact of multiple fishery management councils and other RFMOs for document guidance and content delegation</w:t>
-      </w:r>
-    </w:p>
-    <w:bookmarkStart w:id="37" w:name="resources-3"/>
-    <w:p>
-      <w:pPr>
-        <w:pStyle w:val="Heading2"/>
-      </w:pPr>
-      <w:r>
-        <w:t xml:space="preserve">7.1 Resources</w:t>
-      </w:r>
-    </w:p>
-    <w:p>
-      <w:pPr>
-        <w:numPr>
-          <w:ilvl w:val="0"/>
-          <w:numId w:val="1019"/>
-        </w:numPr>
-        <w:pStyle w:val="Compact"/>
-      </w:pPr>
-      <w:r>
-        <w:t xml:space="preserve">table of current resources that guide their workflow?</w:t>
-      </w:r>
-    </w:p>
-    <w:p>
-      <w:pPr>
-        <w:pStyle w:val="FirstParagraph"/>
-      </w:pPr>
-      <w:r>
-        <w:rPr>
-          <w:bCs/>
-          <w:b/>
-        </w:rPr>
-        <w:t xml:space="preserve">Tools to describe:</w:t>
-      </w:r>
-    </w:p>
-    <w:p>
-      <w:pPr>
-        <w:numPr>
-          <w:ilvl w:val="0"/>
-          <w:numId w:val="1020"/>
-        </w:numPr>
-      </w:pPr>
-      <w:hyperlink r:id="rId36">
-        <w:r>
-          <w:rPr>
-            <w:rStyle w:val="Hyperlink"/>
-          </w:rPr>
-          <w:t xml:space="preserve">bottomfish report script</w:t>
-        </w:r>
-      </w:hyperlink>
-    </w:p>
-    <w:p>
-      <w:pPr>
-        <w:numPr>
-          <w:ilvl w:val="0"/>
-          <w:numId w:val="1020"/>
-        </w:numPr>
-      </w:pPr>
-      <w:r>
-        <w:t xml:space="preserve">Stock assessment report repo</w:t>
-      </w:r>
-    </w:p>
-    <w:bookmarkEnd w:id="37"/>
-    <w:bookmarkStart w:id="38" w:name="workflowtor-1"/>
-    <w:p>
-      <w:pPr>
-        <w:pStyle w:val="Heading2"/>
-      </w:pPr>
-      <w:r>
-        <w:t xml:space="preserve">7.2 Workflow/TOR</w:t>
-      </w:r>
-    </w:p>
-    <w:p>
-      <w:pPr>
-        <w:numPr>
-          <w:ilvl w:val="0"/>
-          <w:numId w:val="1021"/>
-        </w:numPr>
-      </w:pPr>
-      <w:r>
-        <w:t xml:space="preserve">Discussion of the process for the workflow in the region - described like methods</w:t>
-      </w:r>
-    </w:p>
-    <w:p>
-      <w:pPr>
-        <w:numPr>
-          <w:ilvl w:val="1"/>
-          <w:numId w:val="1022"/>
-        </w:numPr>
-        <w:pStyle w:val="Compact"/>
-      </w:pPr>
-      <w:r>
-        <w:t xml:space="preserve">Subsections for 508 compliance and tools?</w:t>
-      </w:r>
-    </w:p>
-    <w:bookmarkEnd w:id="38"/>
-    <w:bookmarkEnd w:id="39"/>
-    <w:bookmarkStart w:id="42" w:name="southeast-fisheries-science-center-sefsc"/>
-    <w:p>
-      <w:pPr>
-        <w:pStyle w:val="Heading1"/>
-      </w:pPr>
-      <w:r>
-        <w:t xml:space="preserve">8. Southeast Fisheries Science Center (SEFSC)</w:t>
-      </w:r>
-    </w:p>
-    <w:p>
-      <w:pPr>
-        <w:numPr>
-          <w:ilvl w:val="0"/>
-          <w:numId w:val="1023"/>
-        </w:numPr>
-      </w:pPr>
-      <w:r>
-        <w:t xml:space="preserve">Summary of their process and broken down by subregion if applicable</w:t>
-      </w:r>
-    </w:p>
-    <w:p>
-      <w:pPr>
-        <w:numPr>
-          <w:ilvl w:val="0"/>
-          <w:numId w:val="1023"/>
-        </w:numPr>
-      </w:pPr>
-      <w:r>
-        <w:t xml:space="preserve">Discuss impact of multiple fishery management councils and other RFMOs for document guidance and content delegation</w:t>
-      </w:r>
-    </w:p>
-    <w:bookmarkStart w:id="40" w:name="resources-4"/>
-    <w:p>
-      <w:pPr>
-        <w:pStyle w:val="Heading2"/>
-      </w:pPr>
-      <w:r>
-        <w:t xml:space="preserve">8.1 Resources</w:t>
-      </w:r>
-    </w:p>
-    <w:p>
-      <w:pPr>
-        <w:numPr>
-          <w:ilvl w:val="0"/>
-          <w:numId w:val="1024"/>
-        </w:numPr>
-        <w:pStyle w:val="Compact"/>
-      </w:pPr>
-      <w:r>
-        <w:t xml:space="preserve">table of current resources that guide their workflow?</w:t>
-      </w:r>
-    </w:p>
-    <w:p>
-      <w:pPr>
-        <w:pStyle w:val="FirstParagraph"/>
-      </w:pPr>
-      <w:r>
-        <w:rPr>
-          <w:bCs/>
-          <w:b/>
-        </w:rPr>
-        <w:t xml:space="preserve">Tools to describe:</w:t>
-      </w:r>
-    </w:p>
-    <w:p>
-      <w:pPr>
-        <w:numPr>
-          <w:ilvl w:val="0"/>
-          <w:numId w:val="1025"/>
-        </w:numPr>
-      </w:pPr>
-      <w:r>
-        <w:t xml:space="preserve">r4ss*</w:t>
-      </w:r>
-    </w:p>
-    <w:p>
-      <w:pPr>
-        <w:numPr>
-          <w:ilvl w:val="0"/>
-          <w:numId w:val="1025"/>
-        </w:numPr>
-      </w:pPr>
-      <w:r>
-        <w:t xml:space="preserve">SEDAR-Assessment-Report template (GOM)</w:t>
-      </w:r>
-    </w:p>
-    <w:p>
-      <w:pPr>
-        <w:numPr>
-          <w:ilvl w:val="0"/>
-          <w:numId w:val="1025"/>
-        </w:numPr>
-      </w:pPr>
-      <w:r>
-        <w:t xml:space="preserve">Latex template (SA)</w:t>
-      </w:r>
-    </w:p>
-    <w:bookmarkEnd w:id="40"/>
-    <w:bookmarkStart w:id="41" w:name="workflowtors-1"/>
-    <w:p>
-      <w:pPr>
-        <w:pStyle w:val="Heading2"/>
-      </w:pPr>
-      <w:r>
-        <w:t xml:space="preserve">8.2 Workflow/TOR(s)</w:t>
-      </w:r>
-    </w:p>
-    <w:p>
-      <w:pPr>
-        <w:numPr>
-          <w:ilvl w:val="0"/>
-          <w:numId w:val="1026"/>
-        </w:numPr>
-      </w:pPr>
-      <w:r>
-        <w:t xml:space="preserve">Discussion of the process for the workflow in the region - described like methods</w:t>
-      </w:r>
-    </w:p>
-    <w:p>
-      <w:pPr>
-        <w:numPr>
-          <w:ilvl w:val="1"/>
-          <w:numId w:val="1027"/>
-        </w:numPr>
-        <w:pStyle w:val="Compact"/>
-      </w:pPr>
-      <w:r>
-        <w:t xml:space="preserve">Subsections for 508 compliance and tools?</w:t>
-      </w:r>
-    </w:p>
-    <w:bookmarkEnd w:id="41"/>
-    <w:bookmarkEnd w:id="42"/>
-    <w:bookmarkStart w:id="48" w:name="southwest-fisheries-science-center-swfsc"/>
-    <w:p>
-      <w:pPr>
-        <w:pStyle w:val="Heading1"/>
-      </w:pPr>
-      <w:r>
-        <w:t xml:space="preserve">9. Southwest Fisheries Science Center (SWFSC)</w:t>
-      </w:r>
-    </w:p>
-    <w:p>
-      <w:pPr>
-        <w:numPr>
-          <w:ilvl w:val="0"/>
-          <w:numId w:val="1028"/>
-        </w:numPr>
-      </w:pPr>
-      <w:r>
-        <w:t xml:space="preserve">Summary of their process and broken down by subregion if applicable</w:t>
-      </w:r>
-    </w:p>
-    <w:p>
-      <w:pPr>
-        <w:numPr>
-          <w:ilvl w:val="0"/>
-          <w:numId w:val="1028"/>
-        </w:numPr>
-      </w:pPr>
-      <w:r>
-        <w:t xml:space="preserve">Discuss impact of multiple fishery management councils and other RFMOs for document guidance and content delegation</w:t>
-      </w:r>
-    </w:p>
-    <w:bookmarkStart w:id="46" w:name="resources-5"/>
-    <w:p>
-      <w:pPr>
-        <w:pStyle w:val="Heading2"/>
-      </w:pPr>
-      <w:r>
-        <w:t xml:space="preserve">9.1 Resources</w:t>
-      </w:r>
-    </w:p>
-    <w:p>
-      <w:pPr>
-        <w:numPr>
-          <w:ilvl w:val="0"/>
-          <w:numId w:val="1029"/>
-        </w:numPr>
-        <w:pStyle w:val="Compact"/>
-      </w:pPr>
-      <w:r>
-        <w:t xml:space="preserve">table of current resources that guide their workflow?</w:t>
-      </w:r>
-    </w:p>
-    <w:p>
-      <w:pPr>
-        <w:pStyle w:val="FirstParagraph"/>
-      </w:pPr>
-      <w:r>
-        <w:rPr>
-          <w:bCs/>
-          <w:b/>
-        </w:rPr>
-        <w:t xml:space="preserve">Tools to describe:</w:t>
-      </w:r>
-    </w:p>
-    <w:p>
-      <w:pPr>
-        <w:numPr>
-          <w:ilvl w:val="0"/>
-          <w:numId w:val="1030"/>
-        </w:numPr>
-      </w:pPr>
-      <w:hyperlink r:id="rId43">
-        <w:r>
-          <w:rPr>
-            <w:rStyle w:val="Hyperlink"/>
-          </w:rPr>
-          <w:t xml:space="preserve">Stock assessment template</w:t>
-        </w:r>
-      </w:hyperlink>
-    </w:p>
-    <w:p>
-      <w:pPr>
-        <w:numPr>
-          <w:ilvl w:val="0"/>
-          <w:numId w:val="1030"/>
-        </w:numPr>
-      </w:pPr>
-      <w:hyperlink r:id="rId44">
-        <w:r>
-          <w:rPr>
-            <w:rStyle w:val="Hyperlink"/>
-          </w:rPr>
-          <w:t xml:space="preserve">R process output</w:t>
-        </w:r>
-      </w:hyperlink>
-    </w:p>
-    <w:p>
-      <w:pPr>
-        <w:numPr>
-          <w:ilvl w:val="0"/>
-          <w:numId w:val="1030"/>
-        </w:numPr>
-      </w:pPr>
-      <w:hyperlink r:id="rId45">
-        <w:r>
-          <w:rPr>
-            <w:rStyle w:val="Hyperlink"/>
-          </w:rPr>
-          <w:t xml:space="preserve">swfscMisc</w:t>
-        </w:r>
-      </w:hyperlink>
-    </w:p>
-    <w:p>
-      <w:pPr>
-        <w:numPr>
-          <w:ilvl w:val="0"/>
-          <w:numId w:val="1030"/>
-        </w:numPr>
-      </w:pPr>
-      <w:r>
-        <w:t xml:space="preserve">r4ss*</w:t>
-      </w:r>
-    </w:p>
-    <w:bookmarkEnd w:id="46"/>
-    <w:bookmarkStart w:id="47" w:name="workflowtor-2"/>
-    <w:p>
-      <w:pPr>
-        <w:pStyle w:val="Heading2"/>
-      </w:pPr>
-      <w:r>
-        <w:t xml:space="preserve">9.2 Workflow/TOR</w:t>
-      </w:r>
-    </w:p>
-    <w:p>
-      <w:pPr>
-        <w:numPr>
-          <w:ilvl w:val="0"/>
-          <w:numId w:val="1031"/>
-        </w:numPr>
-      </w:pPr>
-      <w:r>
-        <w:t xml:space="preserve">Discussion of the process for the workflow in the region - described like methods</w:t>
-      </w:r>
-    </w:p>
-    <w:p>
-      <w:pPr>
-        <w:numPr>
-          <w:ilvl w:val="1"/>
-          <w:numId w:val="1032"/>
-        </w:numPr>
-        <w:pStyle w:val="Compact"/>
-      </w:pPr>
-      <w:r>
-        <w:t xml:space="preserve">Subsections for 508 compliance and tools?</w:t>
-      </w:r>
-    </w:p>
-    <w:bookmarkEnd w:id="47"/>
-    <w:bookmarkEnd w:id="48"/>
-    <w:bookmarkStart w:id="50" w:name="conclusions"/>
-    <w:p>
-      <w:pPr>
-        <w:pStyle w:val="Heading1"/>
-      </w:pPr>
-      <w:r>
-        <w:t xml:space="preserve">10. Conclusions</w:t>
-      </w:r>
-    </w:p>
-    <w:p>
-      <w:pPr>
-        <w:numPr>
-          <w:ilvl w:val="0"/>
-          <w:numId w:val="1033"/>
-        </w:numPr>
-      </w:pPr>
-      <w:r>
-        <w:t xml:space="preserve">Conclusions about how workflows operate in the U.S.</w:t>
-      </w:r>
-    </w:p>
-    <w:p>
-      <w:pPr>
-        <w:numPr>
-          <w:ilvl w:val="1"/>
-          <w:numId w:val="1034"/>
-        </w:numPr>
-      </w:pPr>
-      <w:r>
-        <w:t xml:space="preserve">Both pros and pitfalls of current workflows</w:t>
-      </w:r>
-    </w:p>
-    <w:p>
-      <w:pPr>
-        <w:numPr>
-          <w:ilvl w:val="1"/>
-          <w:numId w:val="1034"/>
-        </w:numPr>
-      </w:pPr>
-      <w:r>
-        <w:t xml:space="preserve">Incorporating perspectives from regional scientists?</w:t>
-      </w:r>
-    </w:p>
-    <w:p>
-      <w:pPr>
-        <w:numPr>
-          <w:ilvl w:val="0"/>
-          <w:numId w:val="1033"/>
-        </w:numPr>
-      </w:pPr>
-      <w:r>
-        <w:t xml:space="preserve">Additional hope for greater look into the inputs and pulling together the entire stock assessment workflow process</w:t>
-      </w:r>
-    </w:p>
-    <w:bookmarkStart w:id="49" w:name="future-work"/>
-    <w:p>
-      <w:pPr>
-        <w:pStyle w:val="Heading2"/>
-      </w:pPr>
-      <w:r>
-        <w:t xml:space="preserve">10.1 Future Work</w:t>
-      </w:r>
-    </w:p>
-    <w:p>
-      <w:pPr>
-        <w:numPr>
-          <w:ilvl w:val="0"/>
-          <w:numId w:val="1035"/>
-        </w:numPr>
-        <w:pStyle w:val="Compact"/>
-      </w:pPr>
-      <w:r>
-        <w:t xml:space="preserve">Discuss the upcoming/in development tool for automated workflows and plan for the future including stock assessment modelling for the future</w:t>
-      </w:r>
-    </w:p>
-    <w:p>
-      <w:r>
-        <w:br w:type="page"/>
-      </w:r>
-    </w:p>
-    <w:bookmarkEnd w:id="49"/>
-    <w:bookmarkEnd w:id="50"/>
-    <w:bookmarkStart w:id="53" w:name="references"/>
-    <w:p>
-      <w:pPr>
-        <w:pStyle w:val="Heading1"/>
-      </w:pPr>
-      <w:r>
         <w:t xml:space="preserve">References</w:t>
       </w:r>
     </w:p>
     <w:bookmarkStart w:id="52" w:name="refs"/>
-    <w:bookmarkStart w:id="51" w:name="ref-clark1993"/>
-    <w:p>
-      <w:pPr>
-        <w:pStyle w:val="Bibliography"/>
-      </w:pPr>
-      <w:r>
-        <w:t xml:space="preserve">Clark, W. G. 1993.</w:t>
-      </w:r>
-      <w:r>
-        <w:t xml:space="preserve"> </w:t>
-      </w:r>
-      <w:r>
-        <w:t xml:space="preserve">“The Effect of Recruitment Variability on the Choice of a Target Level of Spawning Biomass Per Recruit.”</w:t>
-      </w:r>
-      <w:r>
-        <w:t xml:space="preserve"> </w:t>
-      </w:r>
-      <w:r>
-        <w:t xml:space="preserve">In, 233246. Alaska Sea Grant College Program AK</w:t>
-      </w:r>
-      <w:r>
-        <w:t xml:space="preserve">SG</w:t>
-      </w:r>
-      <w:r>
-        <w:t xml:space="preserve">93</w:t>
-      </w:r>
-      <w:r>
-        <w:t xml:space="preserve">02.</w:t>
-      </w:r>
-    </w:p>
-    <w:bookmarkEnd w:id="51"/>
     <w:bookmarkEnd w:id="52"/>
     <w:bookmarkEnd w:id="53"/>
     <w:sectPr>
@@ -1857,6 +1433,91 @@
       </w:pPr>
     </w:lvl>
   </w:abstractNum>
+  <w:abstractNum w:abstractNumId="99411">
+    <w:nsid w:val="A99411"/>
+    <w:multiLevelType w:val="multilevel"/>
+    <w:lvl w:ilvl="0">
+      <w:start w:val="1"/>
+      <w:numFmt w:val="decimal"/>
+      <w:lvlText w:val="%1."/>
+      <w:lvlJc w:val="left"/>
+      <w:pPr>
+        <w:ind w:left="720" w:hanging="480"/>
+      </w:pPr>
+    </w:lvl>
+    <w:lvl w:ilvl="1">
+      <w:start w:val="1"/>
+      <w:numFmt w:val="decimal"/>
+      <w:lvlText w:val="%2."/>
+      <w:lvlJc w:val="left"/>
+      <w:pPr>
+        <w:ind w:left="1440" w:hanging="480"/>
+      </w:pPr>
+    </w:lvl>
+    <w:lvl w:ilvl="2">
+      <w:start w:val="1"/>
+      <w:numFmt w:val="decimal"/>
+      <w:lvlText w:val="%3."/>
+      <w:lvlJc w:val="left"/>
+      <w:pPr>
+        <w:ind w:left="2160" w:hanging="480"/>
+      </w:pPr>
+    </w:lvl>
+    <w:lvl w:ilvl="3">
+      <w:start w:val="1"/>
+      <w:numFmt w:val="decimal"/>
+      <w:lvlText w:val="%4."/>
+      <w:lvlJc w:val="left"/>
+      <w:pPr>
+        <w:ind w:left="2880" w:hanging="480"/>
+      </w:pPr>
+    </w:lvl>
+    <w:lvl w:ilvl="4">
+      <w:start w:val="1"/>
+      <w:numFmt w:val="decimal"/>
+      <w:lvlText w:val="%5."/>
+      <w:lvlJc w:val="left"/>
+      <w:pPr>
+        <w:ind w:left="3600" w:hanging="480"/>
+      </w:pPr>
+    </w:lvl>
+    <w:lvl w:ilvl="5">
+      <w:start w:val="1"/>
+      <w:numFmt w:val="decimal"/>
+      <w:lvlText w:val="%6."/>
+      <w:lvlJc w:val="left"/>
+      <w:pPr>
+        <w:ind w:left="4320" w:hanging="480"/>
+      </w:pPr>
+    </w:lvl>
+    <w:lvl w:ilvl="6">
+      <w:start w:val="1"/>
+      <w:numFmt w:val="decimal"/>
+      <w:lvlText w:val="%7."/>
+      <w:lvlJc w:val="left"/>
+      <w:pPr>
+        <w:ind w:left="5040" w:hanging="480"/>
+      </w:pPr>
+    </w:lvl>
+    <w:lvl w:ilvl="7">
+      <w:start w:val="1"/>
+      <w:numFmt w:val="decimal"/>
+      <w:lvlText w:val="%8."/>
+      <w:lvlJc w:val="left"/>
+      <w:pPr>
+        <w:ind w:left="5760" w:hanging="480"/>
+      </w:pPr>
+    </w:lvl>
+    <w:lvl w:ilvl="8">
+      <w:start w:val="1"/>
+      <w:numFmt w:val="decimal"/>
+      <w:lvlText w:val="%9."/>
+      <w:lvlJc w:val="left"/>
+      <w:pPr>
+        <w:ind w:left="6480" w:hanging="480"/>
+      </w:pPr>
+    </w:lvl>
+  </w:abstractNum>
   <w:num w:numId="1000">
     <w:abstractNumId w:val="990"/>
   </w:num>
@@ -1864,7 +1525,34 @@
     <w:abstractNumId w:val="991"/>
   </w:num>
   <w:num w:numId="1002">
-    <w:abstractNumId w:val="991"/>
+    <w:abstractNumId w:val="99411"/>
+    <w:lvlOverride w:ilvl="0">
+      <w:startOverride w:val="1"/>
+    </w:lvlOverride>
+    <w:lvlOverride w:ilvl="1">
+      <w:startOverride w:val="1"/>
+    </w:lvlOverride>
+    <w:lvlOverride w:ilvl="2">
+      <w:startOverride w:val="1"/>
+    </w:lvlOverride>
+    <w:lvlOverride w:ilvl="3">
+      <w:startOverride w:val="1"/>
+    </w:lvlOverride>
+    <w:lvlOverride w:ilvl="4">
+      <w:startOverride w:val="1"/>
+    </w:lvlOverride>
+    <w:lvlOverride w:ilvl="5">
+      <w:startOverride w:val="1"/>
+    </w:lvlOverride>
+    <w:lvlOverride w:ilvl="6">
+      <w:startOverride w:val="1"/>
+    </w:lvlOverride>
+    <w:lvlOverride w:ilvl="7">
+      <w:startOverride w:val="1"/>
+    </w:lvlOverride>
+    <w:lvlOverride w:ilvl="8">
+      <w:startOverride w:val="1"/>
+    </w:lvlOverride>
   </w:num>
   <w:num w:numId="1003">
     <w:abstractNumId w:val="991"/>
@@ -1900,69 +1588,6 @@
     <w:abstractNumId w:val="991"/>
   </w:num>
   <w:num w:numId="1014">
-    <w:abstractNumId w:val="991"/>
-  </w:num>
-  <w:num w:numId="1015">
-    <w:abstractNumId w:val="991"/>
-  </w:num>
-  <w:num w:numId="1016">
-    <w:abstractNumId w:val="991"/>
-  </w:num>
-  <w:num w:numId="1017">
-    <w:abstractNumId w:val="991"/>
-  </w:num>
-  <w:num w:numId="1018">
-    <w:abstractNumId w:val="991"/>
-  </w:num>
-  <w:num w:numId="1019">
-    <w:abstractNumId w:val="991"/>
-  </w:num>
-  <w:num w:numId="1020">
-    <w:abstractNumId w:val="991"/>
-  </w:num>
-  <w:num w:numId="1021">
-    <w:abstractNumId w:val="991"/>
-  </w:num>
-  <w:num w:numId="1022">
-    <w:abstractNumId w:val="991"/>
-  </w:num>
-  <w:num w:numId="1023">
-    <w:abstractNumId w:val="991"/>
-  </w:num>
-  <w:num w:numId="1024">
-    <w:abstractNumId w:val="991"/>
-  </w:num>
-  <w:num w:numId="1025">
-    <w:abstractNumId w:val="991"/>
-  </w:num>
-  <w:num w:numId="1026">
-    <w:abstractNumId w:val="991"/>
-  </w:num>
-  <w:num w:numId="1027">
-    <w:abstractNumId w:val="991"/>
-  </w:num>
-  <w:num w:numId="1028">
-    <w:abstractNumId w:val="991"/>
-  </w:num>
-  <w:num w:numId="1029">
-    <w:abstractNumId w:val="991"/>
-  </w:num>
-  <w:num w:numId="1030">
-    <w:abstractNumId w:val="991"/>
-  </w:num>
-  <w:num w:numId="1031">
-    <w:abstractNumId w:val="991"/>
-  </w:num>
-  <w:num w:numId="1032">
-    <w:abstractNumId w:val="991"/>
-  </w:num>
-  <w:num w:numId="1033">
-    <w:abstractNumId w:val="991"/>
-  </w:num>
-  <w:num w:numId="1034">
-    <w:abstractNumId w:val="991"/>
-  </w:num>
-  <w:num w:numId="1035">
     <w:abstractNumId w:val="991"/>
   </w:num>
 </w:numbering>

</xml_diff>